<commit_message>
update for IRS status, media nav style, addl charities
</commit_message>
<xml_diff>
--- a/FE_Final_notes.docx
+++ b/FE_Final_notes.docx
@@ -31,31 +31,7 @@
           <w:rPr>
             <w:rStyle w:val="Hyperlink"/>
           </w:rPr>
-          <w:t>https://www.charity</w:t>
-        </w:r>
-        <w:r>
-          <w:rPr>
-            <w:rStyle w:val="Hyperlink"/>
-          </w:rPr>
-          <w:t>n</w:t>
-        </w:r>
-        <w:r>
-          <w:rPr>
-            <w:rStyle w:val="Hyperlink"/>
-          </w:rPr>
-          <w:t>avigator</w:t>
-        </w:r>
-        <w:r>
-          <w:rPr>
-            <w:rStyle w:val="Hyperlink"/>
-          </w:rPr>
-          <w:t>.</w:t>
-        </w:r>
-        <w:r>
-          <w:rPr>
-            <w:rStyle w:val="Hyperlink"/>
-          </w:rPr>
-          <w:t>org/</w:t>
+          <w:t>https://www.charitynavigator.org/</w:t>
         </w:r>
       </w:hyperlink>
     </w:p>
@@ -165,12 +141,358 @@
     <w:p>
       <w:r>
         <w:t>1200 577</w:t>
+      </w:r>
+    </w:p>
+    <w:p/>
+    <w:p>
+      <w:r>
+        <w:t>Font Awesome</w:t>
+      </w:r>
+    </w:p>
+    <w:p>
+      <w:r>
+        <w:t xml:space="preserve">filled star </w:t>
+      </w:r>
+      <w:r>
+        <w:t>http://fontawesome.io/icon/star/</w:t>
+      </w:r>
+    </w:p>
+    <w:p>
+      <w:r>
+        <w:t xml:space="preserve">empty star </w:t>
+      </w:r>
+      <w:hyperlink r:id="rId11" w:history="1">
+        <w:r>
+          <w:rPr>
+            <w:rStyle w:val="Hyperlink"/>
+          </w:rPr>
+          <w:t>http://fontawesome.io/icon/star-o/</w:t>
+        </w:r>
+      </w:hyperlink>
+    </w:p>
+    <w:p>
+      <w:r>
+        <w:t xml:space="preserve">up arrow icon </w:t>
+      </w:r>
+      <w:hyperlink r:id="rId12" w:history="1">
+        <w:r>
+          <w:rPr>
+            <w:rStyle w:val="Hyperlink"/>
+          </w:rPr>
+          <w:t>http://fontawesome.io/icon/arrow-up/</w:t>
+        </w:r>
+      </w:hyperlink>
+    </w:p>
+    <w:p/>
+    <w:p/>
+    <w:p>
+      <w:hyperlink r:id="rId13" w:history="1">
+        <w:r>
+          <w:rPr>
+            <w:rStyle w:val="Hyperlink"/>
+          </w:rPr>
+          <w:t>http://www.hongkiat.com/blog/css-text-effects/</w:t>
+        </w:r>
+      </w:hyperlink>
+    </w:p>
+    <w:p/>
+    <w:p/>
+    <w:p/>
+    <w:p>
+      <w:pPr>
+        <w:rPr>
+          <w:rFonts w:ascii="Helvetica" w:hAnsi="Helvetica" w:cs="Helvetica"/>
+          <w:color w:val="333333"/>
+          <w:sz w:val="27"/>
+          <w:szCs w:val="27"/>
+          <w:shd w:val="clear" w:color="auto" w:fill="FFFFFF"/>
+        </w:rPr>
+      </w:pPr>
+      <w:hyperlink r:id="rId14" w:history="1">
+        <w:r>
+          <w:rPr>
+            <w:rStyle w:val="Hyperlink"/>
+          </w:rPr>
+          <w:t>http://codepen.io/ThatGuySam/pen/CytDA</w:t>
+        </w:r>
+      </w:hyperlink>
+      <w:r>
+        <w:t xml:space="preserve"> </w:t>
+      </w:r>
+      <w:r>
+        <w:rPr>
+          <w:rFonts w:ascii="Helvetica" w:hAnsi="Helvetica" w:cs="Helvetica"/>
+          <w:color w:val="333333"/>
+          <w:sz w:val="27"/>
+          <w:szCs w:val="27"/>
+          <w:shd w:val="clear" w:color="auto" w:fill="FFFFFF"/>
+        </w:rPr>
+        <w:t>This 3D effect by</w:t>
+      </w:r>
+      <w:r>
+        <w:rPr>
+          <w:rStyle w:val="apple-converted-space"/>
+          <w:rFonts w:ascii="Helvetica" w:hAnsi="Helvetica" w:cs="Helvetica"/>
+          <w:color w:val="333333"/>
+          <w:sz w:val="27"/>
+          <w:szCs w:val="27"/>
+          <w:shd w:val="clear" w:color="auto" w:fill="FFFFFF"/>
+        </w:rPr>
+        <w:t> </w:t>
+      </w:r>
+      <w:proofErr w:type="spellStart"/>
+      <w:r>
+        <w:fldChar w:fldCharType="begin"/>
+      </w:r>
+      <w:r>
+        <w:instrText xml:space="preserve"> HYPERLINK "http://codepen.io/ThatGuySam" </w:instrText>
+      </w:r>
+      <w:r>
+        <w:fldChar w:fldCharType="separate"/>
+      </w:r>
+      <w:r>
+        <w:rPr>
+          <w:rStyle w:val="Hyperlink"/>
+          <w:rFonts w:ascii="Helvetica" w:hAnsi="Helvetica" w:cs="Helvetica"/>
+          <w:color w:val="2E5DC5"/>
+          <w:sz w:val="27"/>
+          <w:szCs w:val="27"/>
+          <w:shd w:val="clear" w:color="auto" w:fill="FFFFFF"/>
+        </w:rPr>
+        <w:t>ThatGuySam</w:t>
+      </w:r>
+      <w:proofErr w:type="spellEnd"/>
+      <w:r>
+        <w:fldChar w:fldCharType="end"/>
+      </w:r>
+      <w:r>
+        <w:rPr>
+          <w:rStyle w:val="apple-converted-space"/>
+          <w:rFonts w:ascii="Helvetica" w:hAnsi="Helvetica" w:cs="Helvetica"/>
+          <w:color w:val="333333"/>
+          <w:sz w:val="27"/>
+          <w:szCs w:val="27"/>
+          <w:shd w:val="clear" w:color="auto" w:fill="FFFFFF"/>
+        </w:rPr>
+        <w:t> </w:t>
+      </w:r>
+      <w:r>
+        <w:rPr>
+          <w:rFonts w:ascii="Helvetica" w:hAnsi="Helvetica" w:cs="Helvetica"/>
+          <w:color w:val="333333"/>
+          <w:sz w:val="27"/>
+          <w:szCs w:val="27"/>
+          <w:shd w:val="clear" w:color="auto" w:fill="FFFFFF"/>
+        </w:rPr>
+        <w:t>is a simple play on text-shadows, but with an awesome result.</w:t>
+      </w:r>
+    </w:p>
+    <w:p>
+      <w:pPr>
+        <w:rPr>
+          <w:rFonts w:ascii="Helvetica" w:hAnsi="Helvetica" w:cs="Helvetica"/>
+          <w:color w:val="333333"/>
+          <w:sz w:val="27"/>
+          <w:szCs w:val="27"/>
+          <w:shd w:val="clear" w:color="auto" w:fill="FFFFFF"/>
+        </w:rPr>
+      </w:pPr>
+    </w:p>
+    <w:p>
+      <w:pPr>
+        <w:rPr>
+          <w:rFonts w:ascii="Helvetica" w:hAnsi="Helvetica" w:cs="Helvetica"/>
+          <w:color w:val="333333"/>
+          <w:sz w:val="27"/>
+          <w:szCs w:val="27"/>
+          <w:shd w:val="clear" w:color="auto" w:fill="FFFFFF"/>
+        </w:rPr>
+      </w:pPr>
+      <w:hyperlink r:id="rId15" w:history="1">
+        <w:r>
+          <w:rPr>
+            <w:rStyle w:val="Hyperlink"/>
+            <w:rFonts w:ascii="Helvetica" w:hAnsi="Helvetica" w:cs="Helvetica"/>
+            <w:sz w:val="27"/>
+            <w:szCs w:val="27"/>
+            <w:shd w:val="clear" w:color="auto" w:fill="FFFFFF"/>
+          </w:rPr>
+          <w:t>http://1stwebdesigner.com/css3-text-effects-typography/</w:t>
+        </w:r>
+      </w:hyperlink>
+    </w:p>
+    <w:p>
+      <w:pPr>
+        <w:rPr>
+          <w:rFonts w:ascii="Helvetica" w:hAnsi="Helvetica" w:cs="Helvetica"/>
+          <w:color w:val="333333"/>
+          <w:sz w:val="27"/>
+          <w:szCs w:val="27"/>
+          <w:shd w:val="clear" w:color="auto" w:fill="FFFFFF"/>
+        </w:rPr>
+      </w:pPr>
+      <w:hyperlink r:id="rId16" w:history="1">
+        <w:r>
+          <w:rPr>
+            <w:rStyle w:val="Hyperlink"/>
+            <w:rFonts w:ascii="Helvetica" w:hAnsi="Helvetica" w:cs="Helvetica"/>
+            <w:sz w:val="27"/>
+            <w:szCs w:val="27"/>
+            <w:shd w:val="clear" w:color="auto" w:fill="FFFFFF"/>
+          </w:rPr>
+          <w:t>http://cssdeck.com/labs/embossed-text-effect/</w:t>
+        </w:r>
+      </w:hyperlink>
+    </w:p>
+    <w:p>
+      <w:pPr>
+        <w:rPr>
+          <w:rFonts w:ascii="Helvetica" w:hAnsi="Helvetica" w:cs="Helvetica"/>
+          <w:color w:val="333333"/>
+          <w:sz w:val="27"/>
+          <w:szCs w:val="27"/>
+          <w:shd w:val="clear" w:color="auto" w:fill="FFFFFF"/>
+        </w:rPr>
+      </w:pPr>
+    </w:p>
+    <w:p>
+      <w:pPr>
+        <w:rPr>
+          <w:rFonts w:ascii="Helvetica" w:hAnsi="Helvetica" w:cs="Helvetica"/>
+          <w:color w:val="333333"/>
+          <w:sz w:val="27"/>
+          <w:szCs w:val="27"/>
+          <w:shd w:val="clear" w:color="auto" w:fill="FFFFFF"/>
+        </w:rPr>
+      </w:pPr>
+    </w:p>
+    <w:p>
+      <w:pPr>
+        <w:rPr>
+          <w:sz w:val="24"/>
+          <w:szCs w:val="24"/>
+        </w:rPr>
+      </w:pPr>
+      <w:r>
+        <w:rPr>
+          <w:rFonts w:ascii="Helvetica" w:hAnsi="Helvetica" w:cs="Helvetica"/>
+          <w:color w:val="CCCCCC"/>
+          <w:sz w:val="24"/>
+          <w:szCs w:val="24"/>
+          <w:shd w:val="clear" w:color="auto" w:fill="333333"/>
+        </w:rPr>
+        <w:t>This effect is created through a combination of a CSS3 gradient in the background, a CSS3 background clipping property which clips the background to the text, and a CSS3 animation to move the background gradient. I was inspired by a</w:t>
+      </w:r>
+      <w:r>
+        <w:rPr>
+          <w:rStyle w:val="apple-converted-space"/>
+          <w:rFonts w:ascii="Helvetica" w:hAnsi="Helvetica" w:cs="Helvetica"/>
+          <w:color w:val="CCCCCC"/>
+          <w:sz w:val="24"/>
+          <w:szCs w:val="24"/>
+          <w:shd w:val="clear" w:color="auto" w:fill="333333"/>
+        </w:rPr>
+        <w:t> </w:t>
+      </w:r>
+      <w:hyperlink r:id="rId17" w:history="1">
+        <w:r>
+          <w:rPr>
+            <w:rStyle w:val="Hyperlink"/>
+            <w:rFonts w:ascii="Helvetica" w:hAnsi="Helvetica" w:cs="Helvetica"/>
+            <w:color w:val="00FF00"/>
+            <w:sz w:val="24"/>
+            <w:szCs w:val="24"/>
+            <w:bdr w:val="none" w:sz="0" w:space="0" w:color="auto" w:frame="1"/>
+            <w:shd w:val="clear" w:color="auto" w:fill="333333"/>
+          </w:rPr>
+          <w:t>demo done by Trent Walton</w:t>
+        </w:r>
+      </w:hyperlink>
+      <w:r>
+        <w:rPr>
+          <w:rFonts w:ascii="Helvetica" w:hAnsi="Helvetica" w:cs="Helvetica"/>
+          <w:color w:val="CCCCCC"/>
+          <w:sz w:val="24"/>
+          <w:szCs w:val="24"/>
+          <w:shd w:val="clear" w:color="auto" w:fill="333333"/>
+        </w:rPr>
+        <w:t>, and took it to the next level by removing the use of any image files. Open my</w:t>
+      </w:r>
+      <w:r>
+        <w:rPr>
+          <w:rStyle w:val="apple-converted-space"/>
+          <w:rFonts w:ascii="Helvetica" w:hAnsi="Helvetica" w:cs="Helvetica"/>
+          <w:color w:val="CCCCCC"/>
+          <w:sz w:val="24"/>
+          <w:szCs w:val="24"/>
+          <w:shd w:val="clear" w:color="auto" w:fill="333333"/>
+        </w:rPr>
+        <w:t> </w:t>
+      </w:r>
+      <w:hyperlink r:id="rId18" w:history="1">
+        <w:r>
+          <w:rPr>
+            <w:rStyle w:val="Hyperlink"/>
+            <w:rFonts w:ascii="Helvetica" w:hAnsi="Helvetica" w:cs="Helvetica"/>
+            <w:color w:val="00FF00"/>
+            <w:sz w:val="24"/>
+            <w:szCs w:val="24"/>
+            <w:bdr w:val="none" w:sz="0" w:space="0" w:color="auto" w:frame="1"/>
+            <w:shd w:val="clear" w:color="auto" w:fill="333333"/>
+          </w:rPr>
+          <w:t>shining text example</w:t>
+        </w:r>
+      </w:hyperlink>
+      <w:r>
+        <w:rPr>
+          <w:rStyle w:val="apple-converted-space"/>
+          <w:rFonts w:ascii="Helvetica" w:hAnsi="Helvetica" w:cs="Helvetica"/>
+          <w:color w:val="CCCCCC"/>
+          <w:sz w:val="24"/>
+          <w:szCs w:val="24"/>
+          <w:shd w:val="clear" w:color="auto" w:fill="333333"/>
+        </w:rPr>
+        <w:t> </w:t>
+      </w:r>
+      <w:r>
+        <w:rPr>
+          <w:rFonts w:ascii="Helvetica" w:hAnsi="Helvetica" w:cs="Helvetica"/>
+          <w:color w:val="CCCCCC"/>
+          <w:sz w:val="24"/>
+          <w:szCs w:val="24"/>
+          <w:shd w:val="clear" w:color="auto" w:fill="333333"/>
+        </w:rPr>
+        <w:t>and view source.</w:t>
+      </w:r>
+    </w:p>
+    <w:p>
+      <w:hyperlink r:id="rId19" w:history="1">
+        <w:r>
+          <w:rPr>
+            <w:rStyle w:val="Hyperlink"/>
+          </w:rPr>
+          <w:t>http://www.zachstronaut.com/posts/2010/03/28/css3-and-css2-text-effects.html</w:t>
+        </w:r>
+      </w:hyperlink>
+    </w:p>
+    <w:p/>
+    <w:p>
+      <w:r>
+        <w:t>C:\Users\Gblum\Downloads\css-gradient-demo</w:t>
       </w:r>
       <w:bookmarkStart w:id="0" w:name="_GoBack"/>
       <w:bookmarkEnd w:id="0"/>
     </w:p>
-    <w:p/>
-    <w:p/>
+    <w:p>
+      <w:hyperlink r:id="rId20" w:history="1">
+        <w:r>
+          <w:rPr>
+            <w:rStyle w:val="Hyperlink"/>
+          </w:rPr>
+          <w:t>http://webdesignerwall.com/tutorials/css-gradient-text-effect</w:t>
+        </w:r>
+      </w:hyperlink>
+    </w:p>
     <w:p/>
     <w:sectPr>
       <w:pgSz w:w="12240" w:h="15840"/>
@@ -629,6 +951,16 @@
       <w:u w:val="single"/>
     </w:rPr>
   </w:style>
+  <w:style w:type="character" w:customStyle="1" w:styleId="sr-only">
+    <w:name w:val="sr-only"/>
+    <w:basedOn w:val="DefaultParagraphFont"/>
+    <w:rsid w:val="00237A4C"/>
+  </w:style>
+  <w:style w:type="character" w:customStyle="1" w:styleId="apple-converted-space">
+    <w:name w:val="apple-converted-space"/>
+    <w:basedOn w:val="DefaultParagraphFont"/>
+    <w:rsid w:val="00237A4C"/>
+  </w:style>
 </w:styles>
 </file>
 

</xml_diff>